<commit_message>
Sửa lỗi báo cáo
</commit_message>
<xml_diff>
--- a/Bao cao do an 3 - Nguyen Huy Cong.docx
+++ b/Bao cao do an 3 - Nguyen Huy Cong.docx
@@ -4,6 +4,12 @@
   <w:body>
     <w:sdt>
       <w:sdtPr>
+        <w:rPr>
+          <w:rFonts w:ascii="Times New Roman" w:eastAsiaTheme="minorHAnsi" w:hAnsi="Times New Roman" w:cstheme="minorBidi"/>
+          <w:color w:val="auto"/>
+          <w:sz w:val="28"/>
+          <w:szCs w:val="22"/>
+        </w:rPr>
         <w:id w:val="1479344592"/>
         <w:docPartObj>
           <w:docPartGallery w:val="Table of Contents"/>
@@ -12,13 +18,9 @@
       </w:sdtPr>
       <w:sdtEndPr>
         <w:rPr>
-          <w:rFonts w:ascii="Times New Roman" w:eastAsiaTheme="minorHAnsi" w:hAnsi="Times New Roman" w:cstheme="minorBidi"/>
           <w:b/>
           <w:bCs/>
           <w:noProof/>
-          <w:color w:val="auto"/>
-          <w:sz w:val="28"/>
-          <w:szCs w:val="22"/>
         </w:rPr>
       </w:sdtEndPr>
       <w:sdtContent>
@@ -3567,7 +3569,15 @@
         </w:numPr>
       </w:pPr>
       <w:r>
-        <w:t>(6) nếu quét không thành công thì chương trình sẽ hiện lên thông báo với nội dung là “No dât received”.</w:t>
+        <w:t>(6) nếu quét không thành công thì chương trình sẽ hiện lên thông báo với nộ</w:t>
+      </w:r>
+      <w:r>
+        <w:t>i dung là “No data</w:t>
+      </w:r>
+      <w:bookmarkStart w:id="12" w:name="_GoBack"/>
+      <w:bookmarkEnd w:id="12"/>
+      <w:r>
+        <w:t xml:space="preserve"> received”.</w:t>
       </w:r>
     </w:p>
     <w:p>
@@ -3607,12 +3617,12 @@
       <w:pPr>
         <w:pStyle w:val="Heading2"/>
       </w:pPr>
-      <w:bookmarkStart w:id="12" w:name="_Toc478637676"/>
+      <w:bookmarkStart w:id="13" w:name="_Toc478637676"/>
       <w:r>
         <w:lastRenderedPageBreak/>
         <w:t>2.4. Kết quả chương trình sau khi quét thành công</w:t>
       </w:r>
-      <w:bookmarkEnd w:id="12"/>
+      <w:bookmarkEnd w:id="13"/>
     </w:p>
     <w:p>
       <w:r>
@@ -3659,10 +3669,7 @@
         </w:drawing>
       </w:r>
     </w:p>
-    <w:p>
-      <w:bookmarkStart w:id="13" w:name="_GoBack"/>
-      <w:bookmarkEnd w:id="13"/>
-    </w:p>
+    <w:p/>
     <w:sectPr>
       <w:footerReference w:type="default" r:id="rId15"/>
       <w:pgSz w:w="12240" w:h="15840"/>
@@ -3734,7 +3741,7 @@
           <w:rPr>
             <w:noProof/>
           </w:rPr>
-          <w:t>1</w:t>
+          <w:t>13</w:t>
         </w:r>
         <w:r>
           <w:rPr>
@@ -5310,7 +5317,7 @@
 </file>
 
 <file path=customXml/itemProps1.xml><?xml version="1.0" encoding="utf-8"?>
-<ds:datastoreItem xmlns:ds="http://schemas.openxmlformats.org/officeDocument/2006/customXml" ds:itemID="{9CE1A8C5-3130-4219-9393-BA78CD564DC7}">
+<ds:datastoreItem xmlns:ds="http://schemas.openxmlformats.org/officeDocument/2006/customXml" ds:itemID="{AEC3549C-A0FC-4475-B672-151ADA561B56}">
   <ds:schemaRefs>
     <ds:schemaRef ds:uri="http://schemas.openxmlformats.org/officeDocument/2006/bibliography"/>
   </ds:schemaRefs>

</xml_diff>